<commit_message>
Extras for Design Principles
</commit_message>
<xml_diff>
--- a/Week1_DataStructuresAndAlgorithms_HandsOn.docx
+++ b/Week1_DataStructuresAndAlgorithms_HandsOn.docx
@@ -18,7 +18,7 @@
           <w:sz w:val="28"/>
           <w:szCs w:val="28"/>
         </w:rPr>
-        <w:t>1</w:t>
+        <w:t>2</w:t>
       </w:r>
       <w:r>
         <w:rPr>
@@ -27,7 +27,18 @@
           <w:sz w:val="28"/>
           <w:szCs w:val="28"/>
         </w:rPr>
-        <w:t>) E-commerce Platform Search Function</w:t>
+        <w:t>) E-commerce P</w:t>
+      </w:r>
+      <w:bookmarkStart w:id="0" w:name="_GoBack"/>
+      <w:bookmarkEnd w:id="0"/>
+      <w:r>
+        <w:rPr>
+          <w:b/>
+          <w:bCs/>
+          <w:sz w:val="28"/>
+          <w:szCs w:val="28"/>
+        </w:rPr>
+        <w:t>latform Search Function</w:t>
       </w:r>
     </w:p>
     <w:p>
@@ -237,14 +248,7 @@
           <w:sz w:val="24"/>
           <w:szCs w:val="24"/>
         </w:rPr>
-        <w:t>n) for Linear Search and O(log n) for Binary Search ).</w:t>
-      </w:r>
-      <w:r>
-        <w:rPr>
-          <w:sz w:val="24"/>
-          <w:szCs w:val="24"/>
-        </w:rPr>
-        <w:t xml:space="preserve"> </w:t>
+        <w:t xml:space="preserve">n) for Linear Search and O(log n) for Binary Search ). </w:t>
       </w:r>
     </w:p>
     <w:p>
@@ -6653,8 +6657,6 @@
         </w:rPr>
         <w:t>Analysis:</w:t>
       </w:r>
-      <w:bookmarkStart w:id="0" w:name="_GoBack"/>
-      <w:bookmarkEnd w:id="0"/>
     </w:p>
     <w:p>
       <w:pPr>
@@ -6791,7 +6793,7 @@
           <w:sz w:val="28"/>
           <w:szCs w:val="28"/>
         </w:rPr>
-        <w:t>2</w:t>
+        <w:t>7</w:t>
       </w:r>
       <w:r>
         <w:rPr>

</xml_diff>